<commit_message>
tidying up the code and adding notes
</commit_message>
<xml_diff>
--- a/600092_BDAVIS_ACW_Report.docx
+++ b/600092_BDAVIS_ACW_Report.docx
@@ -75,12 +75,22 @@
       </w:r>
       <w:r>
         <w:br/>
-        <w:t>Date: 07 Oct</w:t>
-      </w:r>
-      <w:bookmarkStart w:id="5" w:name="_GoBack"/>
-      <w:bookmarkEnd w:id="5"/>
-      <w:r>
-        <w:t>ober 2019</w:t>
+        <w:t xml:space="preserve">Date: </w:t>
+      </w:r>
+      <w:r>
+        <w:t>10</w:t>
+      </w:r>
+      <w:r>
+        <w:rPr>
+          <w:vertAlign w:val="superscript"/>
+        </w:rPr>
+        <w:t>th</w:t>
+      </w:r>
+      <w:r>
+        <w:t xml:space="preserve"> November</w:t>
+      </w:r>
+      <w:r>
+        <w:t xml:space="preserve"> 2019</w:t>
       </w:r>
       <w:r>
         <w:br/>
@@ -91,8 +101,8 @@
         <w:pStyle w:val="Title"/>
         <w:jc w:val="center"/>
       </w:pPr>
-      <w:bookmarkStart w:id="6" w:name="_em5kmm1amwtk" w:colFirst="0" w:colLast="0"/>
-      <w:bookmarkEnd w:id="6"/>
+      <w:bookmarkStart w:id="5" w:name="_em5kmm1amwtk" w:colFirst="0" w:colLast="0"/>
+      <w:bookmarkEnd w:id="5"/>
       <w:r>
         <w:pict w14:anchorId="28F5CF7D">
           <v:rect id="_x0000_i1027" style="width:0;height:1.5pt" o:hralign="center" o:hrstd="t" o:hr="t" fillcolor="#a0a0a0" stroked="f"/>
@@ -104,8 +114,8 @@
         <w:pStyle w:val="Heading2"/>
         <w:jc w:val="center"/>
       </w:pPr>
-      <w:bookmarkStart w:id="7" w:name="_2rmfp1gzsayd" w:colFirst="0" w:colLast="0"/>
-      <w:bookmarkEnd w:id="7"/>
+      <w:bookmarkStart w:id="6" w:name="_2rmfp1gzsayd" w:colFirst="0" w:colLast="0"/>
+      <w:bookmarkEnd w:id="6"/>
       <w:r>
         <w:t>Due Date: 12 December 2019</w:t>
       </w:r>
@@ -177,7 +187,17 @@
           <w:sz w:val="28"/>
           <w:szCs w:val="28"/>
         </w:rPr>
-        <w:t xml:space="preserve"> maximum. Strict page limits will be enforced. Any extra pages will be </w:t>
+        <w:t xml:space="preserve"> maximum. Strict page limits will</w:t>
+      </w:r>
+      <w:bookmarkStart w:id="7" w:name="_GoBack"/>
+      <w:bookmarkEnd w:id="7"/>
+      <w:r>
+        <w:rPr>
+          <w:b/>
+          <w:sz w:val="28"/>
+          <w:szCs w:val="28"/>
+        </w:rPr>
+        <w:t xml:space="preserve"> be enforced. Any extra pages will be </w:t>
       </w:r>
       <w:proofErr w:type="gramStart"/>
       <w:r>
@@ -195,15 +215,7 @@
           <w:sz w:val="28"/>
           <w:szCs w:val="28"/>
         </w:rPr>
-        <w:t xml:space="preserve"> and no marks awarded for any work on these. Exclusions to this limit are the front page, the references section, and any appendices. Please keep to the given section head</w:t>
-      </w:r>
-      <w:r>
-        <w:rPr>
-          <w:b/>
-          <w:sz w:val="28"/>
-          <w:szCs w:val="28"/>
-        </w:rPr>
-        <w:t>ings and format; subsections are permitted.</w:t>
+        <w:t xml:space="preserve"> and no marks awarded for any work on these. Exclusions to this limit are the front page, the references section, and any appendices. Please keep to the given section headings and format; subsections are permitted.</w:t>
       </w:r>
       <w:r>
         <w:br w:type="page"/>
@@ -228,10 +240,7 @@
     <w:p/>
     <w:p>
       <w:r>
-        <w:t xml:space="preserve">This should detail how you went from the raw data provided to the chosen </w:t>
-      </w:r>
-      <w:r>
-        <w:t>model(s), choice of model, and how this methodology helps address the problem domain.</w:t>
+        <w:t>This should detail how you went from the raw data provided to the chosen model(s), choice of model, and how this methodology helps address the problem domain.</w:t>
       </w:r>
     </w:p>
     <w:p/>
@@ -247,10 +256,7 @@
       <w:bookmarkStart w:id="9" w:name="_3mx6veh8mc5q" w:colFirst="0" w:colLast="0"/>
       <w:bookmarkEnd w:id="9"/>
       <w:r>
-        <w:t>Resul</w:t>
-      </w:r>
-      <w:r>
-        <w:t>ts</w:t>
+        <w:t>Results</w:t>
       </w:r>
     </w:p>
     <w:p>
@@ -261,19 +267,13 @@
     <w:p/>
     <w:p>
       <w:r>
-        <w:t>If using modified variants of the dataset, these should be clearly i</w:t>
-      </w:r>
-      <w:r>
-        <w:t>dentified in the tables with appropriate naming. The justification and description of modification is not for this section.</w:t>
+        <w:t>If using modified variants of the dataset, these should be clearly identified in the tables with appropriate naming. The justification and description of modification is not for this section.</w:t>
       </w:r>
     </w:p>
     <w:p/>
     <w:p>
       <w:r>
-        <w:t>Additional figures may be used as appropriate, in support of discussion points in the Evaluation &amp; Discussion section, or as eviden</w:t>
-      </w:r>
-      <w:r>
-        <w:t>ce for methodology following above.</w:t>
+        <w:t>Additional figures may be used as appropriate, in support of discussion points in the Evaluation &amp; Discussion section, or as evidence for methodology following above.</w:t>
       </w:r>
     </w:p>
     <w:p>
@@ -294,10 +294,7 @@
     <w:p/>
     <w:p>
       <w:r>
-        <w:t>Discussion of the results</w:t>
-      </w:r>
-      <w:r>
-        <w:t xml:space="preserve"> should be presented with appropriate evidence and rationale. </w:t>
+        <w:t xml:space="preserve">Discussion of the results should be presented with appropriate evidence and rationale. </w:t>
       </w:r>
       <w:proofErr w:type="spellStart"/>
       <w:r>
@@ -324,10 +321,7 @@
       </w:r>
       <w:proofErr w:type="gramEnd"/>
       <w:r>
-        <w:t xml:space="preserve"> reflect on any improvements which could have been made. Could any techniques have been used which may have imp</w:t>
-      </w:r>
-      <w:r>
-        <w:t>roved performance? Why?</w:t>
+        <w:t xml:space="preserve"> reflect on any improvements which could have been made. Could any techniques have been used which may have improved performance? Why?</w:t>
       </w:r>
     </w:p>
     <w:p>
@@ -441,7 +435,7 @@
       </w:pPr>
     </w:pPrDefault>
   </w:docDefaults>
-  <w:latentStyles w:defLockedState="0" w:defUIPriority="99" w:defSemiHidden="0" w:defUnhideWhenUsed="0" w:defQFormat="0" w:count="377">
+  <w:latentStyles w:defLockedState="0" w:defUIPriority="99" w:defSemiHidden="0" w:defUnhideWhenUsed="0" w:defQFormat="0" w:count="376">
     <w:lsdException w:name="Normal" w:uiPriority="0" w:qFormat="1"/>
     <w:lsdException w:name="heading 1" w:uiPriority="9" w:qFormat="1"/>
     <w:lsdException w:name="heading 2" w:semiHidden="1" w:uiPriority="9" w:unhideWhenUsed="1" w:qFormat="1"/>
@@ -818,7 +812,6 @@
     <w:lsdException w:name="Hashtag" w:semiHidden="1" w:unhideWhenUsed="1"/>
     <w:lsdException w:name="Unresolved Mention" w:semiHidden="1" w:unhideWhenUsed="1"/>
     <w:lsdException w:name="Smart Link" w:semiHidden="1" w:unhideWhenUsed="1"/>
-    <w:lsdException w:name="Smart Link Error" w:semiHidden="1" w:unhideWhenUsed="1"/>
   </w:latentStyles>
   <w:style w:type="paragraph" w:default="1" w:styleId="Normal">
     <w:name w:val="Normal"/>

</xml_diff>